<commit_message>
Updated sources and modified Table 3
</commit_message>
<xml_diff>
--- a/Assignments/Homework01/docs/Townes_SOC5670_2020_Spring_Homework01_APAformat_v00.docx
+++ b/Assignments/Homework01/docs/Townes_SOC5670_2020_Spring_Homework01_APAformat_v00.docx
@@ -12,74 +12,74 @@
           <w:szCs w:val="24"/>
         </w:rPr>
       </w:pPr>
-    </w:p>
-    <w:p>
-      <w:pPr>
-        <w:spacing w:after="0" w:line="480" w:lineRule="auto"/>
-        <w:jc w:val="center"/>
-        <w:rPr>
-          <w:rFonts w:ascii="Times New Roman" w:hAnsi="Times New Roman" w:cs="Times New Roman"/>
-          <w:sz w:val="24"/>
-          <w:szCs w:val="24"/>
-        </w:rPr>
-      </w:pPr>
-    </w:p>
-    <w:p>
-      <w:pPr>
-        <w:spacing w:after="0" w:line="480" w:lineRule="auto"/>
-        <w:jc w:val="center"/>
-        <w:rPr>
-          <w:rFonts w:ascii="Times New Roman" w:hAnsi="Times New Roman" w:cs="Times New Roman"/>
-          <w:sz w:val="24"/>
-          <w:szCs w:val="24"/>
-        </w:rPr>
-      </w:pPr>
-    </w:p>
-    <w:p>
-      <w:pPr>
-        <w:spacing w:after="0" w:line="480" w:lineRule="auto"/>
-        <w:jc w:val="center"/>
-        <w:rPr>
-          <w:rFonts w:ascii="Times New Roman" w:hAnsi="Times New Roman" w:cs="Times New Roman"/>
-          <w:sz w:val="24"/>
-          <w:szCs w:val="24"/>
-        </w:rPr>
-      </w:pPr>
-    </w:p>
-    <w:p>
-      <w:pPr>
-        <w:spacing w:after="0" w:line="480" w:lineRule="auto"/>
-        <w:jc w:val="center"/>
-        <w:rPr>
-          <w:rFonts w:ascii="Times New Roman" w:hAnsi="Times New Roman" w:cs="Times New Roman"/>
-          <w:sz w:val="24"/>
-          <w:szCs w:val="24"/>
-        </w:rPr>
-      </w:pPr>
-    </w:p>
-    <w:p>
-      <w:pPr>
-        <w:spacing w:after="0" w:line="480" w:lineRule="auto"/>
-        <w:jc w:val="center"/>
-        <w:rPr>
-          <w:rFonts w:ascii="Times New Roman" w:hAnsi="Times New Roman" w:cs="Times New Roman"/>
-          <w:sz w:val="24"/>
-          <w:szCs w:val="24"/>
-        </w:rPr>
-      </w:pPr>
-    </w:p>
-    <w:p>
-      <w:pPr>
-        <w:spacing w:after="0" w:line="480" w:lineRule="auto"/>
-        <w:jc w:val="center"/>
-        <w:rPr>
-          <w:rFonts w:ascii="Times New Roman" w:hAnsi="Times New Roman" w:cs="Times New Roman"/>
-          <w:sz w:val="24"/>
-          <w:szCs w:val="24"/>
-        </w:rPr>
-      </w:pPr>
       <w:bookmarkStart w:id="0" w:name="_GoBack"/>
       <w:bookmarkEnd w:id="0"/>
+    </w:p>
+    <w:p>
+      <w:pPr>
+        <w:spacing w:after="0" w:line="480" w:lineRule="auto"/>
+        <w:jc w:val="center"/>
+        <w:rPr>
+          <w:rFonts w:ascii="Times New Roman" w:hAnsi="Times New Roman" w:cs="Times New Roman"/>
+          <w:sz w:val="24"/>
+          <w:szCs w:val="24"/>
+        </w:rPr>
+      </w:pPr>
+    </w:p>
+    <w:p>
+      <w:pPr>
+        <w:spacing w:after="0" w:line="480" w:lineRule="auto"/>
+        <w:jc w:val="center"/>
+        <w:rPr>
+          <w:rFonts w:ascii="Times New Roman" w:hAnsi="Times New Roman" w:cs="Times New Roman"/>
+          <w:sz w:val="24"/>
+          <w:szCs w:val="24"/>
+        </w:rPr>
+      </w:pPr>
+    </w:p>
+    <w:p>
+      <w:pPr>
+        <w:spacing w:after="0" w:line="480" w:lineRule="auto"/>
+        <w:jc w:val="center"/>
+        <w:rPr>
+          <w:rFonts w:ascii="Times New Roman" w:hAnsi="Times New Roman" w:cs="Times New Roman"/>
+          <w:sz w:val="24"/>
+          <w:szCs w:val="24"/>
+        </w:rPr>
+      </w:pPr>
+    </w:p>
+    <w:p>
+      <w:pPr>
+        <w:spacing w:after="0" w:line="480" w:lineRule="auto"/>
+        <w:jc w:val="center"/>
+        <w:rPr>
+          <w:rFonts w:ascii="Times New Roman" w:hAnsi="Times New Roman" w:cs="Times New Roman"/>
+          <w:sz w:val="24"/>
+          <w:szCs w:val="24"/>
+        </w:rPr>
+      </w:pPr>
+    </w:p>
+    <w:p>
+      <w:pPr>
+        <w:spacing w:after="0" w:line="480" w:lineRule="auto"/>
+        <w:jc w:val="center"/>
+        <w:rPr>
+          <w:rFonts w:ascii="Times New Roman" w:hAnsi="Times New Roman" w:cs="Times New Roman"/>
+          <w:sz w:val="24"/>
+          <w:szCs w:val="24"/>
+        </w:rPr>
+      </w:pPr>
+    </w:p>
+    <w:p>
+      <w:pPr>
+        <w:spacing w:after="0" w:line="480" w:lineRule="auto"/>
+        <w:jc w:val="center"/>
+        <w:rPr>
+          <w:rFonts w:ascii="Times New Roman" w:hAnsi="Times New Roman" w:cs="Times New Roman"/>
+          <w:sz w:val="24"/>
+          <w:szCs w:val="24"/>
+        </w:rPr>
+      </w:pPr>
       <w:r>
         <w:rPr>
           <w:rFonts w:ascii="Times New Roman" w:hAnsi="Times New Roman" w:cs="Times New Roman"/>
@@ -1371,7 +1371,75 @@
           <w:sz w:val="24"/>
           <w:szCs w:val="24"/>
         </w:rPr>
-        <w:t>There is literature about that focuses on race, poverty, and various social issues (</w:t>
+        <w:t xml:space="preserve">There is </w:t>
+      </w:r>
+      <w:r>
+        <w:rPr>
+          <w:rFonts w:ascii="Times New Roman" w:hAnsi="Times New Roman" w:cs="Times New Roman"/>
+          <w:sz w:val="24"/>
+          <w:szCs w:val="24"/>
+        </w:rPr>
+        <w:t xml:space="preserve">ample </w:t>
+      </w:r>
+      <w:r>
+        <w:rPr>
+          <w:rFonts w:ascii="Times New Roman" w:hAnsi="Times New Roman" w:cs="Times New Roman"/>
+          <w:sz w:val="24"/>
+          <w:szCs w:val="24"/>
+        </w:rPr>
+        <w:t>literature about that focuses on race, poverty, and various social issues (</w:t>
+      </w:r>
+      <w:proofErr w:type="spellStart"/>
+      <w:r>
+        <w:rPr>
+          <w:rFonts w:ascii="Times New Roman" w:hAnsi="Times New Roman" w:cs="Times New Roman"/>
+          <w:sz w:val="24"/>
+          <w:szCs w:val="24"/>
+        </w:rPr>
+        <w:t>Danzig</w:t>
+      </w:r>
+      <w:r>
+        <w:rPr>
+          <w:rFonts w:ascii="Times New Roman" w:hAnsi="Times New Roman" w:cs="Times New Roman"/>
+          <w:sz w:val="24"/>
+          <w:szCs w:val="24"/>
+        </w:rPr>
+        <w:t>er</w:t>
+      </w:r>
+      <w:proofErr w:type="spellEnd"/>
+      <w:r>
+        <w:rPr>
+          <w:rFonts w:ascii="Times New Roman" w:hAnsi="Times New Roman" w:cs="Times New Roman"/>
+          <w:sz w:val="24"/>
+          <w:szCs w:val="24"/>
+        </w:rPr>
+        <w:t xml:space="preserve"> &amp; </w:t>
+      </w:r>
+      <w:proofErr w:type="spellStart"/>
+      <w:r>
+        <w:rPr>
+          <w:rFonts w:ascii="Times New Roman" w:hAnsi="Times New Roman" w:cs="Times New Roman"/>
+          <w:sz w:val="24"/>
+          <w:szCs w:val="24"/>
+        </w:rPr>
+        <w:t>Gattschalk</w:t>
+      </w:r>
+      <w:proofErr w:type="spellEnd"/>
+      <w:r>
+        <w:rPr>
+          <w:rFonts w:ascii="Times New Roman" w:hAnsi="Times New Roman" w:cs="Times New Roman"/>
+          <w:sz w:val="24"/>
+          <w:szCs w:val="24"/>
+        </w:rPr>
+        <w:t>, 1987;</w:t>
+      </w:r>
+      <w:r>
+        <w:rPr>
+          <w:rFonts w:ascii="Times New Roman" w:hAnsi="Times New Roman" w:cs="Times New Roman"/>
+          <w:sz w:val="24"/>
+          <w:szCs w:val="24"/>
+        </w:rPr>
+        <w:t xml:space="preserve"> </w:t>
       </w:r>
       <w:r>
         <w:rPr>
@@ -1581,7 +1649,39 @@
           <w:sz w:val="24"/>
           <w:szCs w:val="24"/>
         </w:rPr>
-        <w:t xml:space="preserve">he analysis tends to be at the national or state level. Moreover, most of the literature seems to assume that </w:t>
+        <w:t>he analyses tend</w:t>
+      </w:r>
+      <w:r>
+        <w:rPr>
+          <w:rFonts w:ascii="Times New Roman" w:hAnsi="Times New Roman" w:cs="Times New Roman"/>
+          <w:sz w:val="24"/>
+          <w:szCs w:val="24"/>
+        </w:rPr>
+        <w:t xml:space="preserve"> to be at the national or state level. </w:t>
+      </w:r>
+      <w:r>
+        <w:rPr>
+          <w:rFonts w:ascii="Times New Roman" w:hAnsi="Times New Roman" w:cs="Times New Roman"/>
+          <w:sz w:val="24"/>
+          <w:szCs w:val="24"/>
+        </w:rPr>
+        <w:t xml:space="preserve"> </w:t>
+      </w:r>
+      <w:r>
+        <w:rPr>
+          <w:rFonts w:ascii="Times New Roman" w:hAnsi="Times New Roman" w:cs="Times New Roman"/>
+          <w:sz w:val="24"/>
+          <w:szCs w:val="24"/>
+        </w:rPr>
+        <w:t xml:space="preserve">Moreover, most of the literature seems to assume that </w:t>
+      </w:r>
+      <w:r>
+        <w:rPr>
+          <w:rFonts w:ascii="Times New Roman" w:hAnsi="Times New Roman" w:cs="Times New Roman"/>
+          <w:sz w:val="24"/>
+          <w:szCs w:val="24"/>
+        </w:rPr>
+        <w:t xml:space="preserve">local </w:t>
       </w:r>
       <w:r>
         <w:rPr>
@@ -1804,7 +1904,7 @@
           <w:sz w:val="24"/>
           <w:szCs w:val="24"/>
         </w:rPr>
-        <w:t xml:space="preserve">Springfield is located, was the only county in southwestern Missouri where the number of slaves reached at least 10 </w:t>
+        <w:t xml:space="preserve">Springfield is located, </w:t>
       </w:r>
       <w:r>
         <w:rPr>
@@ -1813,7 +1913,7 @@
           <w:szCs w:val="24"/>
         </w:rPr>
         <w:lastRenderedPageBreak/>
-        <w:t xml:space="preserve">percent of the total population.  </w:t>
+        <w:t xml:space="preserve">was the only county in southwestern Missouri where the number of slaves reached at least 10 percent of the total population.  </w:t>
       </w:r>
       <w:r>
         <w:rPr>
@@ -4244,6 +4344,129 @@
           <w:szCs w:val="24"/>
         </w:rPr>
       </w:pPr>
+      <w:proofErr w:type="spellStart"/>
+      <w:r>
+        <w:rPr>
+          <w:rFonts w:ascii="Times New Roman" w:hAnsi="Times New Roman" w:cs="Times New Roman"/>
+          <w:sz w:val="24"/>
+          <w:szCs w:val="24"/>
+        </w:rPr>
+        <w:t>Danziger</w:t>
+      </w:r>
+      <w:proofErr w:type="spellEnd"/>
+      <w:r>
+        <w:rPr>
+          <w:rFonts w:ascii="Times New Roman" w:hAnsi="Times New Roman" w:cs="Times New Roman"/>
+          <w:sz w:val="24"/>
+          <w:szCs w:val="24"/>
+        </w:rPr>
+        <w:t xml:space="preserve">, S., &amp; </w:t>
+      </w:r>
+      <w:proofErr w:type="spellStart"/>
+      <w:r>
+        <w:rPr>
+          <w:rFonts w:ascii="Times New Roman" w:hAnsi="Times New Roman" w:cs="Times New Roman"/>
+          <w:sz w:val="24"/>
+          <w:szCs w:val="24"/>
+        </w:rPr>
+        <w:t>Gattschalk</w:t>
+      </w:r>
+      <w:proofErr w:type="spellEnd"/>
+      <w:r>
+        <w:rPr>
+          <w:rFonts w:ascii="Times New Roman" w:hAnsi="Times New Roman" w:cs="Times New Roman"/>
+          <w:sz w:val="24"/>
+          <w:szCs w:val="24"/>
+        </w:rPr>
+        <w:t xml:space="preserve">, P. (1987). </w:t>
+      </w:r>
+      <w:r>
+        <w:rPr>
+          <w:rFonts w:ascii="Times New Roman" w:hAnsi="Times New Roman" w:cs="Times New Roman"/>
+          <w:sz w:val="24"/>
+          <w:szCs w:val="24"/>
+        </w:rPr>
+        <w:t xml:space="preserve">Continuing black poverty: </w:t>
+      </w:r>
+      <w:r>
+        <w:rPr>
+          <w:rFonts w:ascii="Times New Roman" w:hAnsi="Times New Roman" w:cs="Times New Roman"/>
+          <w:sz w:val="24"/>
+          <w:szCs w:val="24"/>
+        </w:rPr>
+        <w:t xml:space="preserve">Earnings inequality, the spatial concentration of poverty, and the underclass. </w:t>
+      </w:r>
+      <w:r>
+        <w:rPr>
+          <w:rFonts w:ascii="Times New Roman" w:hAnsi="Times New Roman" w:cs="Times New Roman"/>
+          <w:i/>
+          <w:iCs/>
+          <w:sz w:val="24"/>
+          <w:szCs w:val="24"/>
+        </w:rPr>
+        <w:t>The American Economic Review</w:t>
+      </w:r>
+      <w:r>
+        <w:rPr>
+          <w:rFonts w:ascii="Times New Roman" w:hAnsi="Times New Roman" w:cs="Times New Roman"/>
+          <w:sz w:val="24"/>
+          <w:szCs w:val="24"/>
+        </w:rPr>
+        <w:t xml:space="preserve">, </w:t>
+      </w:r>
+      <w:r>
+        <w:rPr>
+          <w:rFonts w:ascii="Times New Roman" w:hAnsi="Times New Roman" w:cs="Times New Roman"/>
+          <w:i/>
+          <w:iCs/>
+          <w:sz w:val="24"/>
+          <w:szCs w:val="24"/>
+        </w:rPr>
+        <w:t>77</w:t>
+      </w:r>
+      <w:r>
+        <w:rPr>
+          <w:rFonts w:ascii="Times New Roman" w:hAnsi="Times New Roman" w:cs="Times New Roman"/>
+          <w:sz w:val="24"/>
+          <w:szCs w:val="24"/>
+        </w:rPr>
+        <w:t>(2), 211-215.</w:t>
+      </w:r>
+      <w:r>
+        <w:rPr>
+          <w:rFonts w:ascii="Times New Roman" w:hAnsi="Times New Roman" w:cs="Times New Roman"/>
+          <w:sz w:val="24"/>
+          <w:szCs w:val="24"/>
+        </w:rPr>
+        <w:t xml:space="preserve"> Retrieved from </w:t>
+      </w:r>
+      <w:r>
+        <w:rPr>
+          <w:rFonts w:ascii="Times New Roman" w:hAnsi="Times New Roman" w:cs="Times New Roman"/>
+          <w:sz w:val="24"/>
+          <w:szCs w:val="24"/>
+        </w:rPr>
+        <w:t>https://www</w:t>
+      </w:r>
+      <w:r>
+        <w:rPr>
+          <w:rFonts w:ascii="Times New Roman" w:hAnsi="Times New Roman" w:cs="Times New Roman"/>
+          <w:sz w:val="24"/>
+          <w:szCs w:val="24"/>
+        </w:rPr>
+        <w:t>.jstor.org</w:t>
+      </w:r>
+    </w:p>
+    <w:p>
+      <w:pPr>
+        <w:spacing w:after="0" w:line="480" w:lineRule="auto"/>
+        <w:ind w:left="720" w:hanging="720"/>
+        <w:rPr>
+          <w:rFonts w:ascii="Times New Roman" w:hAnsi="Times New Roman" w:cs="Times New Roman"/>
+          <w:sz w:val="24"/>
+          <w:szCs w:val="24"/>
+        </w:rPr>
+      </w:pPr>
       <w:r>
         <w:rPr>
           <w:rFonts w:ascii="Times New Roman" w:hAnsi="Times New Roman" w:cs="Times New Roman"/>
@@ -4604,6 +4827,7 @@
           <w:sz w:val="24"/>
           <w:szCs w:val="24"/>
         </w:rPr>
+        <w:lastRenderedPageBreak/>
         <w:t xml:space="preserve">Harper, K. D. (2007). </w:t>
       </w:r>
       <w:r>
@@ -4680,56 +4904,631 @@
           <w:sz w:val="24"/>
           <w:szCs w:val="24"/>
         </w:rPr>
+        <w:t xml:space="preserve">Madden, J. F. (2014). </w:t>
+      </w:r>
+      <w:r>
+        <w:rPr>
+          <w:rFonts w:ascii="Times New Roman" w:hAnsi="Times New Roman" w:cs="Times New Roman"/>
+          <w:sz w:val="24"/>
+          <w:szCs w:val="24"/>
+        </w:rPr>
+        <w:t>Changing Racial and Poverty Segregation in Large U</w:t>
+      </w:r>
+      <w:r>
+        <w:rPr>
+          <w:rFonts w:ascii="Times New Roman" w:hAnsi="Times New Roman" w:cs="Times New Roman"/>
+          <w:sz w:val="24"/>
+          <w:szCs w:val="24"/>
+        </w:rPr>
+        <w:t>.</w:t>
+      </w:r>
+      <w:r>
+        <w:rPr>
+          <w:rFonts w:ascii="Times New Roman" w:hAnsi="Times New Roman" w:cs="Times New Roman"/>
+          <w:sz w:val="24"/>
+          <w:szCs w:val="24"/>
+        </w:rPr>
+        <w:t>S</w:t>
+      </w:r>
+      <w:r>
+        <w:rPr>
+          <w:rFonts w:ascii="Times New Roman" w:hAnsi="Times New Roman" w:cs="Times New Roman"/>
+          <w:sz w:val="24"/>
+          <w:szCs w:val="24"/>
+        </w:rPr>
+        <w:t>.</w:t>
+      </w:r>
+      <w:r>
+        <w:rPr>
+          <w:rFonts w:ascii="Times New Roman" w:hAnsi="Times New Roman" w:cs="Times New Roman"/>
+          <w:sz w:val="24"/>
+          <w:szCs w:val="24"/>
+        </w:rPr>
+        <w:t xml:space="preserve"> Metropolitan Areas, 1970-2009</w:t>
+      </w:r>
+      <w:r>
+        <w:rPr>
+          <w:rFonts w:ascii="Times New Roman" w:hAnsi="Times New Roman" w:cs="Times New Roman"/>
+          <w:sz w:val="24"/>
+          <w:szCs w:val="24"/>
+        </w:rPr>
+        <w:t xml:space="preserve">. </w:t>
+      </w:r>
+      <w:r>
+        <w:rPr>
+          <w:rFonts w:ascii="Times New Roman" w:hAnsi="Times New Roman" w:cs="Times New Roman"/>
+          <w:i/>
+          <w:sz w:val="24"/>
+          <w:szCs w:val="24"/>
+        </w:rPr>
+        <w:t>International Regional Science Review</w:t>
+      </w:r>
+      <w:r>
+        <w:rPr>
+          <w:rFonts w:ascii="Times New Roman" w:hAnsi="Times New Roman" w:cs="Times New Roman"/>
+          <w:sz w:val="24"/>
+          <w:szCs w:val="24"/>
+        </w:rPr>
+        <w:t xml:space="preserve">, </w:t>
+      </w:r>
+      <w:r>
+        <w:rPr>
+          <w:rFonts w:ascii="Times New Roman" w:hAnsi="Times New Roman" w:cs="Times New Roman"/>
+          <w:sz w:val="24"/>
+          <w:szCs w:val="24"/>
+        </w:rPr>
+        <w:t>37</w:t>
+      </w:r>
+      <w:r>
+        <w:rPr>
+          <w:rFonts w:ascii="Times New Roman" w:hAnsi="Times New Roman" w:cs="Times New Roman"/>
+          <w:sz w:val="24"/>
+          <w:szCs w:val="24"/>
+        </w:rPr>
+        <w:t>(</w:t>
+      </w:r>
+      <w:r>
+        <w:rPr>
+          <w:rFonts w:ascii="Times New Roman" w:hAnsi="Times New Roman" w:cs="Times New Roman"/>
+          <w:sz w:val="24"/>
+          <w:szCs w:val="24"/>
+        </w:rPr>
+        <w:t>1</w:t>
+      </w:r>
+      <w:r>
+        <w:rPr>
+          <w:rFonts w:ascii="Times New Roman" w:hAnsi="Times New Roman" w:cs="Times New Roman"/>
+          <w:sz w:val="24"/>
+          <w:szCs w:val="24"/>
+        </w:rPr>
+        <w:t>),</w:t>
+      </w:r>
+      <w:r>
+        <w:rPr>
+          <w:rFonts w:ascii="Times New Roman" w:hAnsi="Times New Roman" w:cs="Times New Roman"/>
+          <w:sz w:val="24"/>
+          <w:szCs w:val="24"/>
+        </w:rPr>
+        <w:t xml:space="preserve"> 9</w:t>
+      </w:r>
+      <w:r>
+        <w:rPr>
+          <w:rFonts w:ascii="Times New Roman" w:hAnsi="Times New Roman" w:cs="Times New Roman"/>
+          <w:sz w:val="24"/>
+          <w:szCs w:val="24"/>
+        </w:rPr>
+        <w:t>-36</w:t>
+      </w:r>
+      <w:r>
+        <w:rPr>
+          <w:rFonts w:ascii="Times New Roman" w:hAnsi="Times New Roman" w:cs="Times New Roman"/>
+          <w:sz w:val="24"/>
+          <w:szCs w:val="24"/>
+        </w:rPr>
+        <w:t>.</w:t>
+      </w:r>
+      <w:r>
+        <w:rPr>
+          <w:rFonts w:ascii="Times New Roman" w:hAnsi="Times New Roman" w:cs="Times New Roman"/>
+          <w:sz w:val="24"/>
+          <w:szCs w:val="24"/>
+        </w:rPr>
+        <w:t xml:space="preserve"> </w:t>
+      </w:r>
+      <w:r>
+        <w:rPr>
+          <w:rFonts w:ascii="Times New Roman" w:hAnsi="Times New Roman" w:cs="Times New Roman"/>
+          <w:sz w:val="24"/>
+          <w:szCs w:val="24"/>
+        </w:rPr>
+        <w:t>DOI: 10.1177/0160017612456398</w:t>
+      </w:r>
+    </w:p>
+    <w:p>
+      <w:pPr>
+        <w:spacing w:after="0" w:line="480" w:lineRule="auto"/>
+        <w:ind w:left="720" w:hanging="720"/>
+        <w:rPr>
+          <w:rFonts w:ascii="Times New Roman" w:hAnsi="Times New Roman" w:cs="Times New Roman"/>
+          <w:sz w:val="24"/>
+          <w:szCs w:val="24"/>
+        </w:rPr>
+      </w:pPr>
+      <w:r>
+        <w:rPr>
+          <w:rFonts w:ascii="Times New Roman" w:hAnsi="Times New Roman" w:cs="Times New Roman"/>
+          <w:sz w:val="24"/>
+          <w:szCs w:val="24"/>
+        </w:rPr>
+        <w:t xml:space="preserve">Michener, J. (2016). </w:t>
+      </w:r>
+      <w:r>
+        <w:rPr>
+          <w:rFonts w:ascii="Times New Roman" w:hAnsi="Times New Roman" w:cs="Times New Roman"/>
+          <w:sz w:val="24"/>
+          <w:szCs w:val="24"/>
+        </w:rPr>
+        <w:t>Race, Poverty, and the Redistribution of Voting Rights</w:t>
+      </w:r>
+      <w:r>
+        <w:rPr>
+          <w:rFonts w:ascii="Times New Roman" w:hAnsi="Times New Roman" w:cs="Times New Roman"/>
+          <w:sz w:val="24"/>
+          <w:szCs w:val="24"/>
+        </w:rPr>
+        <w:t xml:space="preserve">. </w:t>
+      </w:r>
+      <w:r>
+        <w:rPr>
+          <w:rFonts w:ascii="Times New Roman" w:hAnsi="Times New Roman" w:cs="Times New Roman"/>
+          <w:i/>
+          <w:sz w:val="24"/>
+          <w:szCs w:val="24"/>
+        </w:rPr>
+        <w:t>Poverty &amp; Public Policy, 8(2)</w:t>
+      </w:r>
+      <w:r>
+        <w:rPr>
+          <w:rFonts w:ascii="Times New Roman" w:hAnsi="Times New Roman" w:cs="Times New Roman"/>
+          <w:sz w:val="24"/>
+          <w:szCs w:val="24"/>
+        </w:rPr>
+        <w:t>, 106-128.</w:t>
+      </w:r>
+      <w:r>
+        <w:rPr>
+          <w:rFonts w:ascii="Times New Roman" w:hAnsi="Times New Roman" w:cs="Times New Roman"/>
+          <w:sz w:val="24"/>
+          <w:szCs w:val="24"/>
+        </w:rPr>
+        <w:t xml:space="preserve"> </w:t>
+      </w:r>
+      <w:r>
+        <w:rPr>
+          <w:rFonts w:ascii="Times New Roman" w:hAnsi="Times New Roman" w:cs="Times New Roman"/>
+          <w:sz w:val="24"/>
+          <w:szCs w:val="24"/>
+        </w:rPr>
+        <w:t>DOI: http://dx.doi.org/10.1002/pop4.137</w:t>
+      </w:r>
+    </w:p>
+    <w:p>
+      <w:pPr>
+        <w:spacing w:after="0" w:line="480" w:lineRule="auto"/>
+        <w:ind w:left="720" w:hanging="720"/>
+        <w:rPr>
+          <w:rFonts w:ascii="Times New Roman" w:hAnsi="Times New Roman" w:cs="Times New Roman"/>
+          <w:sz w:val="24"/>
+          <w:szCs w:val="24"/>
+        </w:rPr>
+      </w:pPr>
+      <w:r>
+        <w:rPr>
+          <w:rFonts w:ascii="Times New Roman" w:hAnsi="Times New Roman" w:cs="Times New Roman"/>
+          <w:sz w:val="24"/>
+          <w:szCs w:val="24"/>
+        </w:rPr>
+        <w:t>Missouri Department of Elementary and Secondary Education [MDESE]. (</w:t>
+      </w:r>
+      <w:proofErr w:type="spellStart"/>
+      <w:r>
+        <w:rPr>
+          <w:rFonts w:ascii="Times New Roman" w:hAnsi="Times New Roman" w:cs="Times New Roman"/>
+          <w:sz w:val="24"/>
+          <w:szCs w:val="24"/>
+        </w:rPr>
+        <w:t>n.d.</w:t>
+      </w:r>
+      <w:proofErr w:type="spellEnd"/>
+      <w:r>
+        <w:rPr>
+          <w:rFonts w:ascii="Times New Roman" w:hAnsi="Times New Roman" w:cs="Times New Roman"/>
+          <w:sz w:val="24"/>
+          <w:szCs w:val="24"/>
+        </w:rPr>
+        <w:t xml:space="preserve">). </w:t>
+      </w:r>
+      <w:r>
+        <w:rPr>
+          <w:rFonts w:ascii="Times New Roman" w:hAnsi="Times New Roman" w:cs="Times New Roman"/>
+          <w:i/>
+          <w:sz w:val="24"/>
+          <w:szCs w:val="24"/>
+        </w:rPr>
+        <w:t>District List</w:t>
+      </w:r>
+      <w:r>
+        <w:rPr>
+          <w:rFonts w:ascii="Times New Roman" w:hAnsi="Times New Roman" w:cs="Times New Roman"/>
+          <w:sz w:val="24"/>
+          <w:szCs w:val="24"/>
+        </w:rPr>
+        <w:t xml:space="preserve"> [Data file]. Retrieved March 15, 2020 from </w:t>
+      </w:r>
+      <w:r>
+        <w:rPr>
+          <w:rFonts w:ascii="Times New Roman" w:hAnsi="Times New Roman" w:cs="Times New Roman"/>
+          <w:sz w:val="24"/>
+          <w:szCs w:val="24"/>
+        </w:rPr>
+        <w:t>https://apps.dese.mo.gov/MCDS/Reports/SSRS_Print.aspx?Reportid=ee8cf509-bf32-455e-b49e-c366a23b37db</w:t>
+      </w:r>
+    </w:p>
+    <w:p>
+      <w:pPr>
+        <w:spacing w:after="0" w:line="480" w:lineRule="auto"/>
+        <w:ind w:left="720" w:hanging="720"/>
+        <w:rPr>
+          <w:rFonts w:ascii="Times New Roman" w:hAnsi="Times New Roman" w:cs="Times New Roman"/>
+          <w:sz w:val="24"/>
+          <w:szCs w:val="24"/>
+        </w:rPr>
+      </w:pPr>
+      <w:proofErr w:type="spellStart"/>
+      <w:r>
+        <w:rPr>
+          <w:rFonts w:ascii="Times New Roman" w:hAnsi="Times New Roman" w:cs="Times New Roman"/>
+          <w:sz w:val="24"/>
+          <w:szCs w:val="24"/>
+        </w:rPr>
+        <w:t>Paschall</w:t>
+      </w:r>
+      <w:proofErr w:type="spellEnd"/>
+      <w:r>
+        <w:rPr>
+          <w:rFonts w:ascii="Times New Roman" w:hAnsi="Times New Roman" w:cs="Times New Roman"/>
+          <w:sz w:val="24"/>
+          <w:szCs w:val="24"/>
+        </w:rPr>
+        <w:t>, K.,</w:t>
+      </w:r>
+      <w:r>
+        <w:rPr>
+          <w:rFonts w:ascii="Times New Roman" w:hAnsi="Times New Roman" w:cs="Times New Roman"/>
+          <w:sz w:val="24"/>
+          <w:szCs w:val="24"/>
+        </w:rPr>
+        <w:t xml:space="preserve"> </w:t>
+      </w:r>
+      <w:proofErr w:type="spellStart"/>
+      <w:r>
+        <w:rPr>
+          <w:rFonts w:ascii="Times New Roman" w:hAnsi="Times New Roman" w:cs="Times New Roman"/>
+          <w:sz w:val="24"/>
+          <w:szCs w:val="24"/>
+        </w:rPr>
+        <w:t>Gershoff</w:t>
+      </w:r>
+      <w:proofErr w:type="spellEnd"/>
+      <w:r>
+        <w:rPr>
+          <w:rFonts w:ascii="Times New Roman" w:hAnsi="Times New Roman" w:cs="Times New Roman"/>
+          <w:sz w:val="24"/>
+          <w:szCs w:val="24"/>
+        </w:rPr>
+        <w:t>, E</w:t>
+      </w:r>
+      <w:r>
+        <w:rPr>
+          <w:rFonts w:ascii="Times New Roman" w:hAnsi="Times New Roman" w:cs="Times New Roman"/>
+          <w:sz w:val="24"/>
+          <w:szCs w:val="24"/>
+        </w:rPr>
+        <w:t>., &amp;</w:t>
+      </w:r>
+      <w:r>
+        <w:rPr>
+          <w:rFonts w:ascii="Times New Roman" w:hAnsi="Times New Roman" w:cs="Times New Roman"/>
+          <w:sz w:val="24"/>
+          <w:szCs w:val="24"/>
+        </w:rPr>
+        <w:t xml:space="preserve"> </w:t>
+      </w:r>
+      <w:proofErr w:type="spellStart"/>
+      <w:r>
+        <w:rPr>
+          <w:rFonts w:ascii="Times New Roman" w:hAnsi="Times New Roman" w:cs="Times New Roman"/>
+          <w:sz w:val="24"/>
+          <w:szCs w:val="24"/>
+        </w:rPr>
+        <w:t>Kuhfeld</w:t>
+      </w:r>
+      <w:proofErr w:type="spellEnd"/>
+      <w:r>
+        <w:rPr>
+          <w:rFonts w:ascii="Times New Roman" w:hAnsi="Times New Roman" w:cs="Times New Roman"/>
+          <w:sz w:val="24"/>
+          <w:szCs w:val="24"/>
+        </w:rPr>
+        <w:t>, M</w:t>
+      </w:r>
+      <w:r>
+        <w:rPr>
+          <w:rFonts w:ascii="Times New Roman" w:hAnsi="Times New Roman" w:cs="Times New Roman"/>
+          <w:sz w:val="24"/>
+          <w:szCs w:val="24"/>
+        </w:rPr>
+        <w:t xml:space="preserve">. (2018). A </w:t>
+      </w:r>
+      <w:r>
+        <w:rPr>
+          <w:rFonts w:ascii="Times New Roman" w:hAnsi="Times New Roman" w:cs="Times New Roman"/>
+          <w:sz w:val="24"/>
+          <w:szCs w:val="24"/>
+        </w:rPr>
+        <w:t>t</w:t>
+      </w:r>
+      <w:r>
+        <w:rPr>
+          <w:rFonts w:ascii="Times New Roman" w:hAnsi="Times New Roman" w:cs="Times New Roman"/>
+          <w:sz w:val="24"/>
+          <w:szCs w:val="24"/>
+        </w:rPr>
+        <w:t>wo-decade</w:t>
+      </w:r>
+      <w:r>
+        <w:rPr>
+          <w:rFonts w:ascii="Times New Roman" w:hAnsi="Times New Roman" w:cs="Times New Roman"/>
+          <w:sz w:val="24"/>
+          <w:szCs w:val="24"/>
+        </w:rPr>
+        <w:t xml:space="preserve"> examination of historical race/ethnicity disparities in academic achievement by poverty s</w:t>
+      </w:r>
+      <w:r>
+        <w:rPr>
+          <w:rFonts w:ascii="Times New Roman" w:hAnsi="Times New Roman" w:cs="Times New Roman"/>
+          <w:sz w:val="24"/>
+          <w:szCs w:val="24"/>
+        </w:rPr>
+        <w:t>tatus</w:t>
+      </w:r>
+      <w:r>
+        <w:rPr>
+          <w:rFonts w:ascii="Times New Roman" w:hAnsi="Times New Roman" w:cs="Times New Roman"/>
+          <w:sz w:val="24"/>
+          <w:szCs w:val="24"/>
+        </w:rPr>
+        <w:t xml:space="preserve">. </w:t>
+      </w:r>
+      <w:r>
+        <w:rPr>
+          <w:rFonts w:ascii="Times New Roman" w:hAnsi="Times New Roman" w:cs="Times New Roman"/>
+          <w:i/>
+          <w:sz w:val="24"/>
+          <w:szCs w:val="24"/>
+        </w:rPr>
+        <w:t>Journal of Youth and Adolescence, 47(6)</w:t>
+      </w:r>
+      <w:r>
+        <w:rPr>
+          <w:rFonts w:ascii="Times New Roman" w:hAnsi="Times New Roman" w:cs="Times New Roman"/>
+          <w:sz w:val="24"/>
+          <w:szCs w:val="24"/>
+        </w:rPr>
+        <w:t>, 1164-1177.</w:t>
+      </w:r>
+      <w:r>
+        <w:rPr>
+          <w:rFonts w:ascii="Times New Roman" w:hAnsi="Times New Roman" w:cs="Times New Roman"/>
+          <w:sz w:val="24"/>
+          <w:szCs w:val="24"/>
+        </w:rPr>
+        <w:t xml:space="preserve"> </w:t>
+      </w:r>
+      <w:r>
+        <w:rPr>
+          <w:rFonts w:ascii="Times New Roman" w:hAnsi="Times New Roman" w:cs="Times New Roman"/>
+          <w:sz w:val="24"/>
+          <w:szCs w:val="24"/>
+        </w:rPr>
+        <w:t>DOI: http://dx.doi.org/10.1007/s10964-017-0800-7</w:t>
+      </w:r>
+    </w:p>
+    <w:p>
+      <w:pPr>
+        <w:spacing w:after="0" w:line="480" w:lineRule="auto"/>
+        <w:ind w:left="720" w:hanging="720"/>
+        <w:rPr>
+          <w:rFonts w:ascii="Times New Roman" w:hAnsi="Times New Roman" w:cs="Times New Roman"/>
+          <w:sz w:val="24"/>
+          <w:szCs w:val="24"/>
+        </w:rPr>
+      </w:pPr>
+      <w:r>
+        <w:rPr>
+          <w:rFonts w:ascii="Times New Roman" w:hAnsi="Times New Roman" w:cs="Times New Roman"/>
+          <w:sz w:val="24"/>
+          <w:szCs w:val="24"/>
+        </w:rPr>
+        <w:t xml:space="preserve">Seale, K. A. (2012). </w:t>
+      </w:r>
+      <w:r>
+        <w:rPr>
+          <w:rFonts w:ascii="Times New Roman" w:hAnsi="Times New Roman" w:cs="Times New Roman"/>
+          <w:i/>
+          <w:sz w:val="24"/>
+          <w:szCs w:val="24"/>
+        </w:rPr>
+        <w:t>Strange Circumstances: The story of slavery and the civil war in Southwest Missouri</w:t>
+      </w:r>
+      <w:r>
+        <w:rPr>
+          <w:rFonts w:ascii="Times New Roman" w:hAnsi="Times New Roman" w:cs="Times New Roman"/>
+          <w:sz w:val="24"/>
+          <w:szCs w:val="24"/>
+        </w:rPr>
+        <w:t xml:space="preserve"> (Unpublished master’s thesis). Oklahoma State University, </w:t>
+      </w:r>
+      <w:r>
+        <w:rPr>
+          <w:rFonts w:ascii="Times New Roman" w:hAnsi="Times New Roman" w:cs="Times New Roman"/>
+          <w:sz w:val="24"/>
+          <w:szCs w:val="24"/>
+        </w:rPr>
+        <w:t>Stillwater, OK.</w:t>
+      </w:r>
+    </w:p>
+    <w:p>
+      <w:pPr>
+        <w:spacing w:after="0" w:line="480" w:lineRule="auto"/>
+        <w:ind w:left="720" w:hanging="720"/>
+        <w:rPr>
+          <w:rFonts w:ascii="Times New Roman" w:hAnsi="Times New Roman" w:cs="Times New Roman"/>
+          <w:sz w:val="24"/>
+          <w:szCs w:val="24"/>
+        </w:rPr>
+      </w:pPr>
+      <w:r>
+        <w:rPr>
+          <w:rFonts w:ascii="Times New Roman" w:hAnsi="Times New Roman" w:cs="Times New Roman"/>
+          <w:sz w:val="24"/>
+          <w:szCs w:val="24"/>
+        </w:rPr>
+        <w:t xml:space="preserve">Sheppard, A. M. (2016). </w:t>
+      </w:r>
+      <w:r>
+        <w:rPr>
+          <w:rFonts w:ascii="Times New Roman" w:hAnsi="Times New Roman" w:cs="Times New Roman"/>
+          <w:i/>
+          <w:sz w:val="24"/>
+          <w:szCs w:val="24"/>
+        </w:rPr>
+        <w:t xml:space="preserve">Lynching in the border states: Press coverage change over time 1901-1942 </w:t>
+      </w:r>
+      <w:r>
+        <w:rPr>
+          <w:rFonts w:ascii="Times New Roman" w:hAnsi="Times New Roman" w:cs="Times New Roman"/>
+          <w:sz w:val="24"/>
+          <w:szCs w:val="24"/>
+        </w:rPr>
+        <w:t>(Unpublished master’s thesis). Southern Illinois University-Edwardsville, Edwardsville, IL</w:t>
+      </w:r>
+    </w:p>
+    <w:p>
+      <w:pPr>
+        <w:spacing w:after="0" w:line="480" w:lineRule="auto"/>
+        <w:ind w:left="720" w:hanging="720"/>
+        <w:rPr>
+          <w:rFonts w:ascii="Times New Roman" w:hAnsi="Times New Roman" w:cs="Times New Roman"/>
+          <w:sz w:val="24"/>
+          <w:szCs w:val="24"/>
+        </w:rPr>
+      </w:pPr>
+      <w:proofErr w:type="spellStart"/>
+      <w:r>
+        <w:rPr>
+          <w:rFonts w:ascii="Times New Roman" w:hAnsi="Times New Roman" w:cs="Times New Roman"/>
+          <w:sz w:val="24"/>
+          <w:szCs w:val="24"/>
+        </w:rPr>
+        <w:t>Shur</w:t>
+      </w:r>
+      <w:proofErr w:type="spellEnd"/>
+      <w:r>
+        <w:rPr>
+          <w:rFonts w:ascii="Times New Roman" w:hAnsi="Times New Roman" w:cs="Times New Roman"/>
+          <w:sz w:val="24"/>
+          <w:szCs w:val="24"/>
+        </w:rPr>
+        <w:t xml:space="preserve">, R. L. (2012). </w:t>
+      </w:r>
+      <w:r>
+        <w:rPr>
+          <w:rFonts w:ascii="Times New Roman" w:hAnsi="Times New Roman" w:cs="Times New Roman"/>
+          <w:i/>
+          <w:sz w:val="24"/>
+          <w:szCs w:val="24"/>
+        </w:rPr>
+        <w:t>Memories of Walter Majors: Searching for African American history in Springfield</w:t>
+      </w:r>
+      <w:r>
+        <w:rPr>
+          <w:rFonts w:ascii="Times New Roman" w:hAnsi="Times New Roman" w:cs="Times New Roman"/>
+          <w:sz w:val="24"/>
+          <w:szCs w:val="24"/>
+        </w:rPr>
+        <w:t>.</w:t>
+      </w:r>
+      <w:r>
+        <w:rPr>
+          <w:rFonts w:ascii="Times New Roman" w:hAnsi="Times New Roman" w:cs="Times New Roman"/>
+          <w:sz w:val="24"/>
+          <w:szCs w:val="24"/>
+        </w:rPr>
+        <w:t xml:space="preserve"> In S. L. McIntyre (E</w:t>
+      </w:r>
+      <w:r>
+        <w:rPr>
+          <w:rFonts w:ascii="Times New Roman" w:hAnsi="Times New Roman" w:cs="Times New Roman"/>
+          <w:sz w:val="24"/>
+          <w:szCs w:val="24"/>
+        </w:rPr>
+        <w:t>d.)</w:t>
+      </w:r>
+      <w:r>
+        <w:rPr>
+          <w:rFonts w:ascii="Times New Roman" w:hAnsi="Times New Roman" w:cs="Times New Roman"/>
+          <w:sz w:val="24"/>
+          <w:szCs w:val="24"/>
+        </w:rPr>
+        <w:t xml:space="preserve">, </w:t>
+      </w:r>
+      <w:r>
+        <w:rPr>
+          <w:rFonts w:ascii="Times New Roman" w:hAnsi="Times New Roman" w:cs="Times New Roman"/>
+          <w:i/>
+          <w:sz w:val="24"/>
+          <w:szCs w:val="24"/>
+        </w:rPr>
+        <w:t xml:space="preserve">Springfield’s urban histories: Essays on the Queen City of the Missouri Ozarks </w:t>
+      </w:r>
+      <w:r>
+        <w:rPr>
+          <w:rFonts w:ascii="Times New Roman" w:hAnsi="Times New Roman" w:cs="Times New Roman"/>
+          <w:sz w:val="24"/>
+          <w:szCs w:val="24"/>
+        </w:rPr>
+        <w:t>(pp. 113-137). Moon City Press.</w:t>
+      </w:r>
+    </w:p>
+    <w:p>
+      <w:pPr>
+        <w:spacing w:after="0" w:line="480" w:lineRule="auto"/>
+        <w:ind w:left="720" w:hanging="720"/>
+        <w:rPr>
+          <w:rFonts w:ascii="Times New Roman" w:hAnsi="Times New Roman" w:cs="Times New Roman"/>
+          <w:sz w:val="24"/>
+          <w:szCs w:val="24"/>
+        </w:rPr>
+      </w:pPr>
+      <w:r>
+        <w:rPr>
+          <w:rFonts w:ascii="Times New Roman" w:hAnsi="Times New Roman" w:cs="Times New Roman"/>
+          <w:sz w:val="24"/>
+          <w:szCs w:val="24"/>
+        </w:rPr>
         <w:lastRenderedPageBreak/>
-        <w:t xml:space="preserve">Madden, J. F. (2014). </w:t>
-      </w:r>
-      <w:r>
-        <w:rPr>
-          <w:rFonts w:ascii="Times New Roman" w:hAnsi="Times New Roman" w:cs="Times New Roman"/>
-          <w:sz w:val="24"/>
-          <w:szCs w:val="24"/>
-        </w:rPr>
-        <w:t>Changing Racial and Poverty Segregation in Large U</w:t>
-      </w:r>
-      <w:r>
-        <w:rPr>
-          <w:rFonts w:ascii="Times New Roman" w:hAnsi="Times New Roman" w:cs="Times New Roman"/>
-          <w:sz w:val="24"/>
-          <w:szCs w:val="24"/>
-        </w:rPr>
-        <w:t>.</w:t>
-      </w:r>
-      <w:r>
-        <w:rPr>
-          <w:rFonts w:ascii="Times New Roman" w:hAnsi="Times New Roman" w:cs="Times New Roman"/>
-          <w:sz w:val="24"/>
-          <w:szCs w:val="24"/>
-        </w:rPr>
-        <w:t>S</w:t>
-      </w:r>
-      <w:r>
-        <w:rPr>
-          <w:rFonts w:ascii="Times New Roman" w:hAnsi="Times New Roman" w:cs="Times New Roman"/>
-          <w:sz w:val="24"/>
-          <w:szCs w:val="24"/>
-        </w:rPr>
-        <w:t>.</w:t>
-      </w:r>
-      <w:r>
-        <w:rPr>
-          <w:rFonts w:ascii="Times New Roman" w:hAnsi="Times New Roman" w:cs="Times New Roman"/>
-          <w:sz w:val="24"/>
-          <w:szCs w:val="24"/>
-        </w:rPr>
-        <w:t xml:space="preserve"> Metropolitan Areas, 1970-2009</w:t>
-      </w:r>
-      <w:r>
-        <w:rPr>
-          <w:rFonts w:ascii="Times New Roman" w:hAnsi="Times New Roman" w:cs="Times New Roman"/>
-          <w:sz w:val="24"/>
-          <w:szCs w:val="24"/>
-        </w:rPr>
-        <w:t xml:space="preserve">. </w:t>
+        <w:t xml:space="preserve">U.S. Census Bureau. (2018). </w:t>
       </w:r>
       <w:r>
         <w:rPr>
@@ -4738,87 +5537,23 @@
           <w:sz w:val="24"/>
           <w:szCs w:val="24"/>
         </w:rPr>
-        <w:t>International Regional Science Review</w:t>
-      </w:r>
-      <w:r>
-        <w:rPr>
-          <w:rFonts w:ascii="Times New Roman" w:hAnsi="Times New Roman" w:cs="Times New Roman"/>
-          <w:sz w:val="24"/>
-          <w:szCs w:val="24"/>
-        </w:rPr>
-        <w:t xml:space="preserve">, </w:t>
-      </w:r>
-      <w:r>
-        <w:rPr>
-          <w:rFonts w:ascii="Times New Roman" w:hAnsi="Times New Roman" w:cs="Times New Roman"/>
-          <w:sz w:val="24"/>
-          <w:szCs w:val="24"/>
-        </w:rPr>
-        <w:t>37</w:t>
-      </w:r>
-      <w:r>
-        <w:rPr>
-          <w:rFonts w:ascii="Times New Roman" w:hAnsi="Times New Roman" w:cs="Times New Roman"/>
-          <w:sz w:val="24"/>
-          <w:szCs w:val="24"/>
-        </w:rPr>
-        <w:t>(</w:t>
-      </w:r>
-      <w:r>
-        <w:rPr>
-          <w:rFonts w:ascii="Times New Roman" w:hAnsi="Times New Roman" w:cs="Times New Roman"/>
-          <w:sz w:val="24"/>
-          <w:szCs w:val="24"/>
-        </w:rPr>
-        <w:t>1</w:t>
-      </w:r>
-      <w:r>
-        <w:rPr>
-          <w:rFonts w:ascii="Times New Roman" w:hAnsi="Times New Roman" w:cs="Times New Roman"/>
-          <w:sz w:val="24"/>
-          <w:szCs w:val="24"/>
-        </w:rPr>
-        <w:t>),</w:t>
-      </w:r>
-      <w:r>
-        <w:rPr>
-          <w:rFonts w:ascii="Times New Roman" w:hAnsi="Times New Roman" w:cs="Times New Roman"/>
-          <w:sz w:val="24"/>
-          <w:szCs w:val="24"/>
-        </w:rPr>
-        <w:t xml:space="preserve"> 9</w:t>
-      </w:r>
-      <w:r>
-        <w:rPr>
-          <w:rFonts w:ascii="Times New Roman" w:hAnsi="Times New Roman" w:cs="Times New Roman"/>
-          <w:sz w:val="24"/>
-          <w:szCs w:val="24"/>
-        </w:rPr>
-        <w:t>-36</w:t>
-      </w:r>
-      <w:r>
-        <w:rPr>
-          <w:rFonts w:ascii="Times New Roman" w:hAnsi="Times New Roman" w:cs="Times New Roman"/>
-          <w:sz w:val="24"/>
-          <w:szCs w:val="24"/>
-        </w:rPr>
-        <w:t>.</w:t>
-      </w:r>
-      <w:r>
-        <w:rPr>
-          <w:rFonts w:ascii="Times New Roman" w:hAnsi="Times New Roman" w:cs="Times New Roman"/>
-          <w:sz w:val="24"/>
-          <w:szCs w:val="24"/>
-        </w:rPr>
-        <w:t xml:space="preserve"> </w:t>
-      </w:r>
-      <w:r>
-        <w:rPr>
-          <w:rFonts w:ascii="Times New Roman" w:hAnsi="Times New Roman" w:cs="Times New Roman"/>
-          <w:sz w:val="24"/>
-          <w:szCs w:val="24"/>
-        </w:rPr>
-        <w:t>DOI: 10.1177/0160017612456398</w:t>
+        <w:t>American Community Survey 2018 5-year estimate, Total Population, Table B01003</w:t>
+      </w:r>
+      <w:r>
+        <w:rPr>
+          <w:rFonts w:ascii="Times New Roman" w:hAnsi="Times New Roman" w:cs="Times New Roman"/>
+          <w:sz w:val="24"/>
+          <w:szCs w:val="24"/>
+        </w:rPr>
+        <w:t xml:space="preserve"> [Data file]. Retrieved March 15, 2020 from </w:t>
+      </w:r>
+      <w:r>
+        <w:rPr>
+          <w:rFonts w:ascii="Times New Roman" w:hAnsi="Times New Roman" w:cs="Times New Roman"/>
+          <w:sz w:val="24"/>
+          <w:szCs w:val="24"/>
+        </w:rPr>
+        <w:t>https://data.census.gov/cedsci/table?tid=ACSDT5Y2018.B01003&amp;hidePreview=true&amp;vintage=2018&amp;cid=DP05_0001E&amp;g=0400000US29,29.160000&amp;layer=place&amp;tp=true&amp;moe=false</w:t>
       </w:r>
     </w:p>
     <w:p>
@@ -4837,348 +5572,6 @@
           <w:sz w:val="24"/>
           <w:szCs w:val="24"/>
         </w:rPr>
-        <w:t xml:space="preserve">Michener, J. (2016). </w:t>
-      </w:r>
-      <w:r>
-        <w:rPr>
-          <w:rFonts w:ascii="Times New Roman" w:hAnsi="Times New Roman" w:cs="Times New Roman"/>
-          <w:sz w:val="24"/>
-          <w:szCs w:val="24"/>
-        </w:rPr>
-        <w:t>Race, Poverty, and the Redistribution of Voting Rights</w:t>
-      </w:r>
-      <w:r>
-        <w:rPr>
-          <w:rFonts w:ascii="Times New Roman" w:hAnsi="Times New Roman" w:cs="Times New Roman"/>
-          <w:sz w:val="24"/>
-          <w:szCs w:val="24"/>
-        </w:rPr>
-        <w:t xml:space="preserve">. </w:t>
-      </w:r>
-      <w:r>
-        <w:rPr>
-          <w:rFonts w:ascii="Times New Roman" w:hAnsi="Times New Roman" w:cs="Times New Roman"/>
-          <w:i/>
-          <w:sz w:val="24"/>
-          <w:szCs w:val="24"/>
-        </w:rPr>
-        <w:t>Poverty &amp; Public Policy, 8(2)</w:t>
-      </w:r>
-      <w:r>
-        <w:rPr>
-          <w:rFonts w:ascii="Times New Roman" w:hAnsi="Times New Roman" w:cs="Times New Roman"/>
-          <w:sz w:val="24"/>
-          <w:szCs w:val="24"/>
-        </w:rPr>
-        <w:t>, 106-128.</w:t>
-      </w:r>
-      <w:r>
-        <w:rPr>
-          <w:rFonts w:ascii="Times New Roman" w:hAnsi="Times New Roman" w:cs="Times New Roman"/>
-          <w:sz w:val="24"/>
-          <w:szCs w:val="24"/>
-        </w:rPr>
-        <w:t xml:space="preserve"> </w:t>
-      </w:r>
-      <w:r>
-        <w:rPr>
-          <w:rFonts w:ascii="Times New Roman" w:hAnsi="Times New Roman" w:cs="Times New Roman"/>
-          <w:sz w:val="24"/>
-          <w:szCs w:val="24"/>
-        </w:rPr>
-        <w:t>DOI: http://dx.doi.org/10.1002/pop4.137</w:t>
-      </w:r>
-    </w:p>
-    <w:p>
-      <w:pPr>
-        <w:spacing w:after="0" w:line="480" w:lineRule="auto"/>
-        <w:ind w:left="720" w:hanging="720"/>
-        <w:rPr>
-          <w:rFonts w:ascii="Times New Roman" w:hAnsi="Times New Roman" w:cs="Times New Roman"/>
-          <w:sz w:val="24"/>
-          <w:szCs w:val="24"/>
-        </w:rPr>
-      </w:pPr>
-      <w:r>
-        <w:rPr>
-          <w:rFonts w:ascii="Times New Roman" w:hAnsi="Times New Roman" w:cs="Times New Roman"/>
-          <w:sz w:val="24"/>
-          <w:szCs w:val="24"/>
-        </w:rPr>
-        <w:t>Missouri Department of Elementary and Secondary Education [MDESE]. (</w:t>
-      </w:r>
-      <w:proofErr w:type="spellStart"/>
-      <w:r>
-        <w:rPr>
-          <w:rFonts w:ascii="Times New Roman" w:hAnsi="Times New Roman" w:cs="Times New Roman"/>
-          <w:sz w:val="24"/>
-          <w:szCs w:val="24"/>
-        </w:rPr>
-        <w:t>n.d.</w:t>
-      </w:r>
-      <w:proofErr w:type="spellEnd"/>
-      <w:r>
-        <w:rPr>
-          <w:rFonts w:ascii="Times New Roman" w:hAnsi="Times New Roman" w:cs="Times New Roman"/>
-          <w:sz w:val="24"/>
-          <w:szCs w:val="24"/>
-        </w:rPr>
-        <w:t xml:space="preserve">). </w:t>
-      </w:r>
-      <w:r>
-        <w:rPr>
-          <w:rFonts w:ascii="Times New Roman" w:hAnsi="Times New Roman" w:cs="Times New Roman"/>
-          <w:i/>
-          <w:sz w:val="24"/>
-          <w:szCs w:val="24"/>
-        </w:rPr>
-        <w:t>District List</w:t>
-      </w:r>
-      <w:r>
-        <w:rPr>
-          <w:rFonts w:ascii="Times New Roman" w:hAnsi="Times New Roman" w:cs="Times New Roman"/>
-          <w:sz w:val="24"/>
-          <w:szCs w:val="24"/>
-        </w:rPr>
-        <w:t xml:space="preserve"> [Data file]. Retrieved March 15, 2020 from </w:t>
-      </w:r>
-      <w:r>
-        <w:rPr>
-          <w:rFonts w:ascii="Times New Roman" w:hAnsi="Times New Roman" w:cs="Times New Roman"/>
-          <w:sz w:val="24"/>
-          <w:szCs w:val="24"/>
-        </w:rPr>
-        <w:t>https://apps.dese.mo.gov/MCDS/Reports/SSRS_Print.aspx?Reportid=ee8cf509-bf32-455e-b49e-c366a23b37db</w:t>
-      </w:r>
-    </w:p>
-    <w:p>
-      <w:pPr>
-        <w:spacing w:after="0" w:line="480" w:lineRule="auto"/>
-        <w:ind w:left="720" w:hanging="720"/>
-        <w:rPr>
-          <w:rFonts w:ascii="Times New Roman" w:hAnsi="Times New Roman" w:cs="Times New Roman"/>
-          <w:sz w:val="24"/>
-          <w:szCs w:val="24"/>
-        </w:rPr>
-      </w:pPr>
-      <w:r>
-        <w:rPr>
-          <w:rFonts w:ascii="Times New Roman" w:hAnsi="Times New Roman" w:cs="Times New Roman"/>
-          <w:sz w:val="24"/>
-          <w:szCs w:val="24"/>
-        </w:rPr>
-        <w:t xml:space="preserve">Seale, K. A. (2012). </w:t>
-      </w:r>
-      <w:r>
-        <w:rPr>
-          <w:rFonts w:ascii="Times New Roman" w:hAnsi="Times New Roman" w:cs="Times New Roman"/>
-          <w:i/>
-          <w:sz w:val="24"/>
-          <w:szCs w:val="24"/>
-        </w:rPr>
-        <w:t>Strange Circumstances: The story of slavery and the civil war in Southwest Missouri</w:t>
-      </w:r>
-      <w:r>
-        <w:rPr>
-          <w:rFonts w:ascii="Times New Roman" w:hAnsi="Times New Roman" w:cs="Times New Roman"/>
-          <w:sz w:val="24"/>
-          <w:szCs w:val="24"/>
-        </w:rPr>
-        <w:t xml:space="preserve"> (Unpublished master’s thesis). Oklahoma State University, </w:t>
-      </w:r>
-      <w:r>
-        <w:rPr>
-          <w:rFonts w:ascii="Times New Roman" w:hAnsi="Times New Roman" w:cs="Times New Roman"/>
-          <w:sz w:val="24"/>
-          <w:szCs w:val="24"/>
-        </w:rPr>
-        <w:t>Stillwater, OK.</w:t>
-      </w:r>
-    </w:p>
-    <w:p>
-      <w:pPr>
-        <w:spacing w:after="0" w:line="480" w:lineRule="auto"/>
-        <w:ind w:left="720" w:hanging="720"/>
-        <w:rPr>
-          <w:rFonts w:ascii="Times New Roman" w:hAnsi="Times New Roman" w:cs="Times New Roman"/>
-          <w:sz w:val="24"/>
-          <w:szCs w:val="24"/>
-        </w:rPr>
-      </w:pPr>
-      <w:r>
-        <w:rPr>
-          <w:rFonts w:ascii="Times New Roman" w:hAnsi="Times New Roman" w:cs="Times New Roman"/>
-          <w:sz w:val="24"/>
-          <w:szCs w:val="24"/>
-        </w:rPr>
-        <w:t xml:space="preserve">Sheppard, A. M. (2016). </w:t>
-      </w:r>
-      <w:r>
-        <w:rPr>
-          <w:rFonts w:ascii="Times New Roman" w:hAnsi="Times New Roman" w:cs="Times New Roman"/>
-          <w:i/>
-          <w:sz w:val="24"/>
-          <w:szCs w:val="24"/>
-        </w:rPr>
-        <w:t xml:space="preserve">Lynching in the border states: Press coverage change over time 1901-1942 </w:t>
-      </w:r>
-      <w:r>
-        <w:rPr>
-          <w:rFonts w:ascii="Times New Roman" w:hAnsi="Times New Roman" w:cs="Times New Roman"/>
-          <w:sz w:val="24"/>
-          <w:szCs w:val="24"/>
-        </w:rPr>
-        <w:t>(Unpublished master’s thesis). Southern Illinois University-Edwardsville, Edwardsville, IL</w:t>
-      </w:r>
-    </w:p>
-    <w:p>
-      <w:pPr>
-        <w:spacing w:after="0" w:line="480" w:lineRule="auto"/>
-        <w:ind w:left="720" w:hanging="720"/>
-        <w:rPr>
-          <w:rFonts w:ascii="Times New Roman" w:hAnsi="Times New Roman" w:cs="Times New Roman"/>
-          <w:sz w:val="24"/>
-          <w:szCs w:val="24"/>
-        </w:rPr>
-      </w:pPr>
-      <w:proofErr w:type="spellStart"/>
-      <w:r>
-        <w:rPr>
-          <w:rFonts w:ascii="Times New Roman" w:hAnsi="Times New Roman" w:cs="Times New Roman"/>
-          <w:sz w:val="24"/>
-          <w:szCs w:val="24"/>
-        </w:rPr>
-        <w:t>Shur</w:t>
-      </w:r>
-      <w:proofErr w:type="spellEnd"/>
-      <w:r>
-        <w:rPr>
-          <w:rFonts w:ascii="Times New Roman" w:hAnsi="Times New Roman" w:cs="Times New Roman"/>
-          <w:sz w:val="24"/>
-          <w:szCs w:val="24"/>
-        </w:rPr>
-        <w:t xml:space="preserve">, R. L. (2012). </w:t>
-      </w:r>
-      <w:r>
-        <w:rPr>
-          <w:rFonts w:ascii="Times New Roman" w:hAnsi="Times New Roman" w:cs="Times New Roman"/>
-          <w:i/>
-          <w:sz w:val="24"/>
-          <w:szCs w:val="24"/>
-        </w:rPr>
-        <w:t>Memories of Walter Majors: Searching for African American history in Springfield</w:t>
-      </w:r>
-      <w:r>
-        <w:rPr>
-          <w:rFonts w:ascii="Times New Roman" w:hAnsi="Times New Roman" w:cs="Times New Roman"/>
-          <w:sz w:val="24"/>
-          <w:szCs w:val="24"/>
-        </w:rPr>
-        <w:t>.</w:t>
-      </w:r>
-      <w:r>
-        <w:rPr>
-          <w:rFonts w:ascii="Times New Roman" w:hAnsi="Times New Roman" w:cs="Times New Roman"/>
-          <w:sz w:val="24"/>
-          <w:szCs w:val="24"/>
-        </w:rPr>
-        <w:t xml:space="preserve"> In S. L. McIntyre (E</w:t>
-      </w:r>
-      <w:r>
-        <w:rPr>
-          <w:rFonts w:ascii="Times New Roman" w:hAnsi="Times New Roman" w:cs="Times New Roman"/>
-          <w:sz w:val="24"/>
-          <w:szCs w:val="24"/>
-        </w:rPr>
-        <w:t>d.)</w:t>
-      </w:r>
-      <w:r>
-        <w:rPr>
-          <w:rFonts w:ascii="Times New Roman" w:hAnsi="Times New Roman" w:cs="Times New Roman"/>
-          <w:sz w:val="24"/>
-          <w:szCs w:val="24"/>
-        </w:rPr>
-        <w:t xml:space="preserve">, </w:t>
-      </w:r>
-      <w:r>
-        <w:rPr>
-          <w:rFonts w:ascii="Times New Roman" w:hAnsi="Times New Roman" w:cs="Times New Roman"/>
-          <w:i/>
-          <w:sz w:val="24"/>
-          <w:szCs w:val="24"/>
-        </w:rPr>
-        <w:t xml:space="preserve">Springfield’s urban histories: Essays on the Queen City of the Missouri Ozarks </w:t>
-      </w:r>
-      <w:r>
-        <w:rPr>
-          <w:rFonts w:ascii="Times New Roman" w:hAnsi="Times New Roman" w:cs="Times New Roman"/>
-          <w:sz w:val="24"/>
-          <w:szCs w:val="24"/>
-        </w:rPr>
-        <w:t>(pp. 113-137). Moon City Press.</w:t>
-      </w:r>
-    </w:p>
-    <w:p>
-      <w:pPr>
-        <w:spacing w:after="0" w:line="480" w:lineRule="auto"/>
-        <w:ind w:left="720" w:hanging="720"/>
-        <w:rPr>
-          <w:rFonts w:ascii="Times New Roman" w:hAnsi="Times New Roman" w:cs="Times New Roman"/>
-          <w:sz w:val="24"/>
-          <w:szCs w:val="24"/>
-        </w:rPr>
-      </w:pPr>
-      <w:r>
-        <w:rPr>
-          <w:rFonts w:ascii="Times New Roman" w:hAnsi="Times New Roman" w:cs="Times New Roman"/>
-          <w:sz w:val="24"/>
-          <w:szCs w:val="24"/>
-        </w:rPr>
-        <w:t xml:space="preserve">U.S. Census Bureau. (2018). </w:t>
-      </w:r>
-      <w:r>
-        <w:rPr>
-          <w:rFonts w:ascii="Times New Roman" w:hAnsi="Times New Roman" w:cs="Times New Roman"/>
-          <w:i/>
-          <w:sz w:val="24"/>
-          <w:szCs w:val="24"/>
-        </w:rPr>
-        <w:t>American Community Survey 2018 5-year estimate, Total Population, Table B01003</w:t>
-      </w:r>
-      <w:r>
-        <w:rPr>
-          <w:rFonts w:ascii="Times New Roman" w:hAnsi="Times New Roman" w:cs="Times New Roman"/>
-          <w:sz w:val="24"/>
-          <w:szCs w:val="24"/>
-        </w:rPr>
-        <w:t xml:space="preserve"> [Data file]. Retrieved March 15, 2020 from </w:t>
-      </w:r>
-      <w:r>
-        <w:rPr>
-          <w:rFonts w:ascii="Times New Roman" w:hAnsi="Times New Roman" w:cs="Times New Roman"/>
-          <w:sz w:val="24"/>
-          <w:szCs w:val="24"/>
-        </w:rPr>
-        <w:t>https://data.census.gov/cedsci/table?tid=ACSDT5Y2018.B01003&amp;hidePreview=true&amp;vintage=2018&amp;cid=DP05_0001E&amp;g=0400000US29,29.160000&amp;layer=place&amp;tp=true&amp;moe=false</w:t>
-      </w:r>
-    </w:p>
-    <w:p>
-      <w:pPr>
-        <w:spacing w:after="0" w:line="480" w:lineRule="auto"/>
-        <w:ind w:left="720" w:hanging="720"/>
-        <w:rPr>
-          <w:rFonts w:ascii="Times New Roman" w:hAnsi="Times New Roman" w:cs="Times New Roman"/>
-          <w:sz w:val="24"/>
-          <w:szCs w:val="24"/>
-        </w:rPr>
-      </w:pPr>
-      <w:r>
-        <w:rPr>
-          <w:rFonts w:ascii="Times New Roman" w:hAnsi="Times New Roman" w:cs="Times New Roman"/>
-          <w:sz w:val="24"/>
-          <w:szCs w:val="24"/>
-        </w:rPr>
-        <w:lastRenderedPageBreak/>
         <w:t>Vaughan, A. S., Rosenberg, E.,</w:t>
       </w:r>
       <w:r>
@@ -5594,15 +5987,12 @@
         </w:rPr>
       </w:pPr>
       <w:r>
-        <w:rPr>
-          <w:noProof/>
-        </w:rPr>
         <w:lastRenderedPageBreak/>
         <w:drawing>
           <wp:inline distT="0" distB="0" distL="0" distR="0">
-            <wp:extent cx="5943600" cy="4197764"/>
-            <wp:effectExtent l="0" t="0" r="0" b="0"/>
-            <wp:docPr id="3" name="Picture 3"/>
+            <wp:extent cx="5943600" cy="4508135"/>
+            <wp:effectExtent l="0" t="0" r="0" b="6985"/>
+            <wp:docPr id="27" name="Picture 27"/>
             <wp:cNvGraphicFramePr>
               <a:graphicFrameLocks xmlns:a="http://schemas.openxmlformats.org/drawingml/2006/main" noChangeAspect="1"/>
             </wp:cNvGraphicFramePr>
@@ -5610,7 +6000,7 @@
               <a:graphicData uri="http://schemas.openxmlformats.org/drawingml/2006/picture">
                 <pic:pic xmlns:pic="http://schemas.openxmlformats.org/drawingml/2006/picture">
                   <pic:nvPicPr>
-                    <pic:cNvPr id="0" name="Picture 3"/>
+                    <pic:cNvPr id="0" name="Picture 1"/>
                     <pic:cNvPicPr>
                       <a:picLocks noChangeAspect="1" noChangeArrowheads="1"/>
                     </pic:cNvPicPr>
@@ -5631,7 +6021,7 @@
                   <pic:spPr bwMode="auto">
                     <a:xfrm>
                       <a:off x="0" y="0"/>
-                      <a:ext cx="5943600" cy="4197764"/>
+                      <a:ext cx="5943600" cy="4508135"/>
                     </a:xfrm>
                     <a:prstGeom prst="rect">
                       <a:avLst/>
@@ -7930,7 +8320,7 @@
         <w:noProof/>
         <w:sz w:val="24"/>
       </w:rPr>
-      <w:t>21</w:t>
+      <w:t>2</w:t>
     </w:r>
     <w:r>
       <w:rPr>
@@ -8461,7 +8851,6 @@
   <w:style w:type="character" w:default="1" w:styleId="DefaultParagraphFont">
     <w:name w:val="Default Paragraph Font"/>
     <w:uiPriority w:val="1"/>
-    <w:semiHidden/>
     <w:unhideWhenUsed/>
   </w:style>
   <w:style w:type="table" w:default="1" w:styleId="TableNormal">

</xml_diff>